<commit_message>
Todo hecho hasta el dia 10 de Enero
</commit_message>
<xml_diff>
--- a/8-1-2019.docx
+++ b/8-1-2019.docx
@@ -48,6 +48,14 @@
     <w:p>
       <w:r>
         <w:t>ANGULAR 2</w:t>
+      </w:r>
+      <w:r>
+        <w:t xml:space="preserve"> (MIRAR TRANSPARENCIAS PORQUE HAY UNA MOVIDA QUE NO VEAS MÁQUINA) </w:t>
+      </w:r>
+    </w:p>
+    <w:p>
+      <w:r>
+        <w:t>JAJASALU2</w:t>
       </w:r>
       <w:bookmarkStart w:id="0" w:name="_GoBack"/>
       <w:bookmarkEnd w:id="0"/>

</xml_diff>